<commit_message>
Alterações do tema (específico surdez)
</commit_message>
<xml_diff>
--- a/Esboço Portal da Inclusão Digital.docx
+++ b/Esboço Portal da Inclusão Digital.docx
@@ -4,79 +4,171 @@
   <w:body>
     <w:p>
       <w:pPr>
+        <w:spacing w:after="0" w:line="240" w:lineRule="auto"/>
         <w:jc w:val="center"/>
-      </w:pPr>
-      <w:r>
-        <w:t>Esboço Portal da Inclusão Digital</w:t>
-      </w:r>
-    </w:p>
-    <w:p/>
-    <w:p>
-      <w:pPr>
+        <w:textAlignment w:val="baseline"/>
+        <w:rPr>
+          <w:rFonts w:ascii="Calibri" w:eastAsia="Times New Roman" w:hAnsi="Calibri" w:cs="Calibri"/>
+          <w:lang w:eastAsia="pt-BR"/>
+        </w:rPr>
+      </w:pPr>
+      <w:r>
+        <w:rPr>
+          <w:rFonts w:ascii="Calibri" w:eastAsia="Times New Roman" w:hAnsi="Calibri" w:cs="Calibri"/>
+          <w:lang w:eastAsia="pt-BR"/>
+        </w:rPr>
+        <w:t>Esboço Portal da Inclusão </w:t>
+      </w:r>
+    </w:p>
+    <w:p>
+      <w:pPr>
+        <w:spacing w:after="0" w:line="240" w:lineRule="auto"/>
+        <w:textAlignment w:val="baseline"/>
+        <w:rPr>
+          <w:rFonts w:ascii="Calibri" w:eastAsia="Times New Roman" w:hAnsi="Calibri" w:cs="Calibri"/>
+          <w:lang w:eastAsia="pt-BR"/>
+        </w:rPr>
+      </w:pPr>
+      <w:r>
+        <w:rPr>
+          <w:rFonts w:ascii="Calibri" w:eastAsia="Times New Roman" w:hAnsi="Calibri" w:cs="Calibri"/>
+          <w:lang w:eastAsia="pt-BR"/>
+        </w:rPr>
+        <w:t>  </w:t>
+      </w:r>
+    </w:p>
+    <w:p>
+      <w:pPr>
+        <w:spacing w:after="0" w:line="240" w:lineRule="auto"/>
         <w:jc w:val="both"/>
-      </w:pPr>
-      <w:r>
-        <w:tab/>
-        <w:t>Trata-se de portal de notícias tendo como público-alvo pessoas interessadas em inclusão digital.</w:t>
-      </w:r>
-    </w:p>
-    <w:p>
-      <w:pPr>
+        <w:textAlignment w:val="baseline"/>
+        <w:rPr>
+          <w:rFonts w:ascii="Calibri" w:eastAsia="Times New Roman" w:hAnsi="Calibri" w:cs="Calibri"/>
+          <w:lang w:eastAsia="pt-BR"/>
+        </w:rPr>
+      </w:pPr>
+      <w:r>
+        <w:rPr>
+          <w:rFonts w:ascii="Calibri" w:eastAsia="Times New Roman" w:hAnsi="Calibri" w:cs="Calibri"/>
+          <w:lang w:eastAsia="pt-BR"/>
+        </w:rPr>
+        <w:t>Trata-se de portal de notícias tendo como público-alvo pessoas interessadas em inclusão, notícias estas relacionadas mais especificamente à surdez e libras. </w:t>
+      </w:r>
+    </w:p>
+    <w:p>
+      <w:pPr>
+        <w:spacing w:after="0" w:line="240" w:lineRule="auto"/>
         <w:jc w:val="both"/>
-      </w:pPr>
-      <w:r>
-        <w:tab/>
-        <w:t>Na página inicial</w:t>
-      </w:r>
-      <w:r>
-        <w:t>/home</w:t>
-      </w:r>
-      <w:r>
-        <w:t xml:space="preserve"> (index) haverá manchete com link para um artigo principal com informações sobre inclusão digital (o que é, importância). </w:t>
-      </w:r>
-      <w:r>
-        <w:t xml:space="preserve">Ideias para notícias secundárias: a) ONU cria símbolo para inclusão; b) </w:t>
-      </w:r>
-      <w:r>
-        <w:t>...</w:t>
-      </w:r>
-    </w:p>
-    <w:p>
-      <w:pPr>
+        <w:textAlignment w:val="baseline"/>
+        <w:rPr>
+          <w:rFonts w:ascii="Calibri" w:eastAsia="Times New Roman" w:hAnsi="Calibri" w:cs="Calibri"/>
+          <w:lang w:eastAsia="pt-BR"/>
+        </w:rPr>
+      </w:pPr>
+      <w:r>
+        <w:rPr>
+          <w:rFonts w:ascii="Calibri" w:eastAsia="Times New Roman" w:hAnsi="Calibri" w:cs="Calibri"/>
+          <w:lang w:eastAsia="pt-BR"/>
+        </w:rPr>
+        <w:t>Na página inicial/home (index) haverá manchete com link para um artigo principal com informações sobre inclusão (o que é, importância). Ideias para notícias secundárias: filmes para área de surdez </w:t>
+      </w:r>
+    </w:p>
+    <w:p>
+      <w:pPr>
+        <w:spacing w:after="0" w:line="240" w:lineRule="auto"/>
         <w:jc w:val="center"/>
-      </w:pPr>
-      <w:r>
+        <w:textAlignment w:val="baseline"/>
+        <w:rPr>
+          <w:rFonts w:ascii="Calibri" w:eastAsia="Times New Roman" w:hAnsi="Calibri" w:cs="Calibri"/>
+          <w:lang w:val="en-US" w:eastAsia="pt-BR"/>
+        </w:rPr>
+      </w:pPr>
+      <w:r>
+        <w:rPr>
+          <w:rFonts w:ascii="Calibri" w:eastAsia="Times New Roman" w:hAnsi="Calibri" w:cs="Calibri"/>
+          <w:lang w:eastAsia="pt-BR"/>
+        </w:rPr>
         <w:t>PÁGINA INICIAL</w:t>
+      </w:r>
+      <w:r>
+        <w:rPr>
+          <w:rFonts w:ascii="Calibri" w:eastAsia="Times New Roman" w:hAnsi="Calibri" w:cs="Calibri"/>
+          <w:lang w:val="en-US" w:eastAsia="pt-BR"/>
+        </w:rPr>
+        <w:t> </w:t>
       </w:r>
     </w:p>
     <w:tbl>
       <w:tblPr>
-        <w:tblStyle w:val="Tabelacomgrade"/>
-        <w:tblW w:w="0" w:type="auto"/>
+        <w:tblW w:w="0" w:type="dxa"/>
+        <w:tblBorders>
+          <w:top w:val="outset" w:sz="6" w:space="0" w:color="auto"/>
+          <w:left w:val="outset" w:sz="6" w:space="0" w:color="auto"/>
+          <w:bottom w:val="outset" w:sz="6" w:space="0" w:color="auto"/>
+          <w:right w:val="outset" w:sz="6" w:space="0" w:color="auto"/>
+        </w:tblBorders>
+        <w:tblCellMar>
+          <w:left w:w="0" w:type="dxa"/>
+          <w:right w:w="0" w:type="dxa"/>
+        </w:tblCellMar>
         <w:tblLook w:val="04A0" w:firstRow="1" w:lastRow="0" w:firstColumn="1" w:lastColumn="0" w:noHBand="0" w:noVBand="1"/>
       </w:tblPr>
       <w:tblGrid>
-        <w:gridCol w:w="5807"/>
-        <w:gridCol w:w="2687"/>
+        <w:gridCol w:w="5803"/>
+        <w:gridCol w:w="2685"/>
       </w:tblGrid>
       <w:tr>
         <w:tc>
           <w:tcPr>
-            <w:tcW w:w="8494" w:type="dxa"/>
+            <w:tcW w:w="8490" w:type="dxa"/>
             <w:gridSpan w:val="2"/>
+            <w:tcBorders>
+              <w:top w:val="single" w:sz="6" w:space="0" w:color="auto"/>
+              <w:left w:val="single" w:sz="6" w:space="0" w:color="auto"/>
+              <w:bottom w:val="single" w:sz="6" w:space="0" w:color="auto"/>
+              <w:right w:val="single" w:sz="6" w:space="0" w:color="auto"/>
+            </w:tcBorders>
+            <w:shd w:val="clear" w:color="auto" w:fill="auto"/>
+            <w:hideMark/>
           </w:tcPr>
           <w:p>
             <w:pPr>
+              <w:spacing w:after="0" w:line="240" w:lineRule="auto"/>
               <w:jc w:val="both"/>
+              <w:textAlignment w:val="baseline"/>
+              <w:rPr>
+                <w:rFonts w:ascii="Times New Roman" w:eastAsia="Times New Roman" w:hAnsi="Times New Roman" w:cs="Times New Roman"/>
+                <w:sz w:val="24"/>
+                <w:szCs w:val="24"/>
+                <w:lang w:eastAsia="pt-BR"/>
+              </w:rPr>
             </w:pPr>
             <w:r>
-              <w:t xml:space="preserve">Logotipo                                                                                           </w:t>
+              <w:rPr>
+                <w:rFonts w:ascii="Calibri" w:eastAsia="Times New Roman" w:hAnsi="Calibri" w:cs="Calibri"/>
+                <w:lang w:eastAsia="pt-BR"/>
+              </w:rPr>
+              <w:t>Logotipo                                                                                                          links redes sociais </w:t>
             </w:r>
+          </w:p>
+          <w:p>
+            <w:pPr>
+              <w:spacing w:after="0" w:line="240" w:lineRule="auto"/>
+              <w:jc w:val="both"/>
+              <w:textAlignment w:val="baseline"/>
+              <w:rPr>
+                <w:rFonts w:ascii="Times New Roman" w:eastAsia="Times New Roman" w:hAnsi="Times New Roman" w:cs="Times New Roman"/>
+                <w:sz w:val="24"/>
+                <w:szCs w:val="24"/>
+                <w:lang w:val="en-US" w:eastAsia="pt-BR"/>
+              </w:rPr>
+            </w:pPr>
             <w:r>
-              <w:t xml:space="preserve">               </w:t>
-            </w:r>
-            <w:r>
-              <w:t>links redes sociais</w:t>
+              <w:rPr>
+                <w:rFonts w:ascii="Calibri" w:eastAsia="Times New Roman" w:hAnsi="Calibri" w:cs="Calibri"/>
+                <w:lang w:val="en-US" w:eastAsia="pt-BR"/>
+              </w:rPr>
+              <w:t> </w:t>
             </w:r>
           </w:p>
         </w:tc>
@@ -84,142 +176,238 @@
       <w:tr>
         <w:tc>
           <w:tcPr>
-            <w:tcW w:w="8494" w:type="dxa"/>
+            <w:tcW w:w="8490" w:type="dxa"/>
             <w:gridSpan w:val="2"/>
+            <w:tcBorders>
+              <w:top w:val="single" w:sz="6" w:space="0" w:color="auto"/>
+              <w:left w:val="single" w:sz="6" w:space="0" w:color="auto"/>
+              <w:bottom w:val="single" w:sz="6" w:space="0" w:color="auto"/>
+              <w:right w:val="single" w:sz="6" w:space="0" w:color="auto"/>
+            </w:tcBorders>
+            <w:shd w:val="clear" w:color="auto" w:fill="auto"/>
+            <w:hideMark/>
           </w:tcPr>
           <w:p>
             <w:pPr>
+              <w:spacing w:after="0" w:line="240" w:lineRule="auto"/>
               <w:jc w:val="both"/>
+              <w:textAlignment w:val="baseline"/>
+              <w:rPr>
+                <w:rFonts w:ascii="Times New Roman" w:eastAsia="Times New Roman" w:hAnsi="Times New Roman" w:cs="Times New Roman"/>
+                <w:sz w:val="24"/>
+                <w:szCs w:val="24"/>
+                <w:lang w:eastAsia="pt-BR"/>
+              </w:rPr>
             </w:pPr>
             <w:r>
-              <w:t xml:space="preserve">Home </w:t>
-            </w:r>
-            <w:r>
-              <w:t xml:space="preserve">  </w:t>
-            </w:r>
-            <w:r>
-              <w:t xml:space="preserve"> </w:t>
-            </w:r>
-            <w:r>
-              <w:t>Ferramentas    Libras</w:t>
-            </w:r>
-            <w:r>
-              <w:t xml:space="preserve"> </w:t>
-            </w:r>
-            <w:r>
-              <w:t xml:space="preserve">  </w:t>
-            </w:r>
-            <w:r>
-              <w:t xml:space="preserve"> </w:t>
-            </w:r>
-            <w:r>
-              <w:t xml:space="preserve">Eventos </w:t>
+              <w:rPr>
+                <w:rFonts w:ascii="Calibri" w:eastAsia="Times New Roman" w:hAnsi="Calibri" w:cs="Calibri"/>
+                <w:lang w:eastAsia="pt-BR"/>
+              </w:rPr>
+              <w:t>Home    Tecnologia    Libras    Ensino </w:t>
             </w:r>
           </w:p>
         </w:tc>
       </w:tr>
       <w:tr>
         <w:trPr>
-          <w:trHeight w:val="1104"/>
+          <w:trHeight w:val="1110"/>
         </w:trPr>
         <w:tc>
           <w:tcPr>
-            <w:tcW w:w="5807" w:type="dxa"/>
+            <w:tcW w:w="5805" w:type="dxa"/>
             <w:vMerge w:val="restart"/>
+            <w:tcBorders>
+              <w:top w:val="single" w:sz="6" w:space="0" w:color="auto"/>
+              <w:left w:val="single" w:sz="6" w:space="0" w:color="auto"/>
+              <w:bottom w:val="single" w:sz="6" w:space="0" w:color="auto"/>
+              <w:right w:val="single" w:sz="6" w:space="0" w:color="auto"/>
+            </w:tcBorders>
+            <w:shd w:val="clear" w:color="auto" w:fill="auto"/>
+            <w:hideMark/>
           </w:tcPr>
           <w:p>
             <w:pPr>
+              <w:spacing w:after="0" w:line="240" w:lineRule="auto"/>
               <w:jc w:val="center"/>
-            </w:pPr>
-          </w:p>
-          <w:p>
-            <w:pPr>
-              <w:jc w:val="center"/>
-            </w:pPr>
-          </w:p>
-          <w:p>
-            <w:pPr>
-              <w:jc w:val="center"/>
-            </w:pPr>
-          </w:p>
-          <w:p>
-            <w:pPr>
-              <w:jc w:val="center"/>
-            </w:pPr>
-          </w:p>
-          <w:p>
-            <w:pPr>
-              <w:jc w:val="center"/>
+              <w:textAlignment w:val="baseline"/>
+              <w:rPr>
+                <w:rFonts w:ascii="Times New Roman" w:eastAsia="Times New Roman" w:hAnsi="Times New Roman" w:cs="Times New Roman"/>
+                <w:sz w:val="24"/>
+                <w:szCs w:val="24"/>
+                <w:lang w:eastAsia="pt-BR"/>
+              </w:rPr>
             </w:pPr>
             <w:r>
-              <w:t>ARTIGO PRINCIPAL INCLUSÃO DIGITAL</w:t>
+              <w:rPr>
+                <w:rFonts w:ascii="Calibri" w:eastAsia="Times New Roman" w:hAnsi="Calibri" w:cs="Calibri"/>
+                <w:lang w:eastAsia="pt-BR"/>
+              </w:rPr>
+              <w:t>  </w:t>
             </w:r>
           </w:p>
           <w:p>
             <w:pPr>
+              <w:spacing w:after="0" w:line="240" w:lineRule="auto"/>
+              <w:jc w:val="center"/>
+              <w:textAlignment w:val="baseline"/>
+              <w:rPr>
+                <w:rFonts w:ascii="Times New Roman" w:eastAsia="Times New Roman" w:hAnsi="Times New Roman" w:cs="Times New Roman"/>
+                <w:sz w:val="24"/>
+                <w:szCs w:val="24"/>
+                <w:lang w:eastAsia="pt-BR"/>
+              </w:rPr>
+            </w:pPr>
+            <w:r>
+              <w:rPr>
+                <w:rFonts w:ascii="Calibri" w:eastAsia="Times New Roman" w:hAnsi="Calibri" w:cs="Calibri"/>
+                <w:lang w:eastAsia="pt-BR"/>
+              </w:rPr>
+              <w:t>  </w:t>
+            </w:r>
+          </w:p>
+          <w:p>
+            <w:pPr>
+              <w:spacing w:after="0" w:line="240" w:lineRule="auto"/>
+              <w:jc w:val="center"/>
+              <w:textAlignment w:val="baseline"/>
+              <w:rPr>
+                <w:rFonts w:ascii="Times New Roman" w:eastAsia="Times New Roman" w:hAnsi="Times New Roman" w:cs="Times New Roman"/>
+                <w:sz w:val="24"/>
+                <w:szCs w:val="24"/>
+                <w:lang w:eastAsia="pt-BR"/>
+              </w:rPr>
+            </w:pPr>
+            <w:r>
+              <w:rPr>
+                <w:rFonts w:ascii="Calibri" w:eastAsia="Times New Roman" w:hAnsi="Calibri" w:cs="Calibri"/>
+                <w:lang w:eastAsia="pt-BR"/>
+              </w:rPr>
+              <w:t>  </w:t>
+            </w:r>
+          </w:p>
+          <w:p>
+            <w:pPr>
+              <w:spacing w:after="0" w:line="240" w:lineRule="auto"/>
+              <w:jc w:val="center"/>
+              <w:textAlignment w:val="baseline"/>
+              <w:rPr>
+                <w:rFonts w:ascii="Times New Roman" w:eastAsia="Times New Roman" w:hAnsi="Times New Roman" w:cs="Times New Roman"/>
+                <w:sz w:val="24"/>
+                <w:szCs w:val="24"/>
+                <w:lang w:eastAsia="pt-BR"/>
+              </w:rPr>
+            </w:pPr>
+            <w:r>
+              <w:rPr>
+                <w:rFonts w:ascii="Calibri" w:eastAsia="Times New Roman" w:hAnsi="Calibri" w:cs="Calibri"/>
+                <w:lang w:eastAsia="pt-BR"/>
+              </w:rPr>
+              <w:t>  </w:t>
+            </w:r>
+          </w:p>
+          <w:p>
+            <w:pPr>
+              <w:spacing w:after="0" w:line="240" w:lineRule="auto"/>
+              <w:jc w:val="center"/>
+              <w:textAlignment w:val="baseline"/>
+              <w:rPr>
+                <w:rFonts w:ascii="Times New Roman" w:eastAsia="Times New Roman" w:hAnsi="Times New Roman" w:cs="Times New Roman"/>
+                <w:sz w:val="24"/>
+                <w:szCs w:val="24"/>
+                <w:lang w:eastAsia="pt-BR"/>
+              </w:rPr>
+            </w:pPr>
+            <w:r>
+              <w:rPr>
+                <w:rFonts w:ascii="Calibri" w:eastAsia="Times New Roman" w:hAnsi="Calibri" w:cs="Calibri"/>
+                <w:lang w:eastAsia="pt-BR"/>
+              </w:rPr>
+              <w:t>ARTIGO PRINCIPAL INCLUSÃO  </w:t>
+            </w:r>
+          </w:p>
+          <w:p>
+            <w:pPr>
+              <w:spacing w:after="0" w:line="240" w:lineRule="auto"/>
               <w:jc w:val="both"/>
+              <w:textAlignment w:val="baseline"/>
+              <w:rPr>
+                <w:rFonts w:ascii="Times New Roman" w:eastAsia="Times New Roman" w:hAnsi="Times New Roman" w:cs="Times New Roman"/>
+                <w:sz w:val="24"/>
+                <w:szCs w:val="24"/>
+                <w:lang w:eastAsia="pt-BR"/>
+              </w:rPr>
             </w:pPr>
+            <w:r>
+              <w:rPr>
+                <w:rFonts w:ascii="Calibri" w:eastAsia="Times New Roman" w:hAnsi="Calibri" w:cs="Calibri"/>
+                <w:lang w:eastAsia="pt-BR"/>
+              </w:rPr>
+              <w:t>  </w:t>
+            </w:r>
           </w:p>
         </w:tc>
         <w:tc>
           <w:tcPr>
-            <w:tcW w:w="2687" w:type="dxa"/>
+            <w:tcW w:w="2685" w:type="dxa"/>
+            <w:tcBorders>
+              <w:top w:val="nil"/>
+              <w:left w:val="single" w:sz="6" w:space="0" w:color="auto"/>
+              <w:bottom w:val="single" w:sz="6" w:space="0" w:color="auto"/>
+              <w:right w:val="single" w:sz="6" w:space="0" w:color="auto"/>
+            </w:tcBorders>
+            <w:shd w:val="clear" w:color="auto" w:fill="auto"/>
+            <w:hideMark/>
           </w:tcPr>
           <w:p>
             <w:pPr>
+              <w:spacing w:after="0" w:line="240" w:lineRule="auto"/>
               <w:jc w:val="center"/>
+              <w:textAlignment w:val="baseline"/>
+              <w:rPr>
+                <w:rFonts w:ascii="Times New Roman" w:eastAsia="Times New Roman" w:hAnsi="Times New Roman" w:cs="Times New Roman"/>
+                <w:sz w:val="24"/>
+                <w:szCs w:val="24"/>
+                <w:lang w:eastAsia="pt-BR"/>
+              </w:rPr>
             </w:pPr>
+            <w:r>
+              <w:rPr>
+                <w:rFonts w:ascii="Calibri" w:eastAsia="Times New Roman" w:hAnsi="Calibri" w:cs="Calibri"/>
+                <w:lang w:eastAsia="pt-BR"/>
+              </w:rPr>
+              <w:t>  </w:t>
+            </w:r>
           </w:p>
           <w:p>
             <w:pPr>
+              <w:spacing w:after="0" w:line="240" w:lineRule="auto"/>
               <w:jc w:val="center"/>
+              <w:textAlignment w:val="baseline"/>
+              <w:rPr>
+                <w:rFonts w:ascii="Times New Roman" w:eastAsia="Times New Roman" w:hAnsi="Times New Roman" w:cs="Times New Roman"/>
+                <w:sz w:val="24"/>
+                <w:szCs w:val="24"/>
+                <w:lang w:eastAsia="pt-BR"/>
+              </w:rPr>
             </w:pPr>
             <w:r>
-              <w:t>Anúncio/Notícia relacionada</w:t>
-            </w:r>
-          </w:p>
-        </w:tc>
-      </w:tr>
-      <w:tr>
-        <w:trPr>
-          <w:trHeight w:val="1104"/>
-        </w:trPr>
-        <w:tc>
-          <w:tcPr>
-            <w:tcW w:w="5807" w:type="dxa"/>
-            <w:vMerge/>
-          </w:tcPr>
-          <w:p>
-            <w:pPr>
-              <w:jc w:val="both"/>
-            </w:pPr>
-          </w:p>
-        </w:tc>
-        <w:tc>
-          <w:tcPr>
-            <w:tcW w:w="2687" w:type="dxa"/>
-          </w:tcPr>
-          <w:p>
-            <w:pPr>
-              <w:jc w:val="both"/>
-            </w:pPr>
-            <w:r>
               <w:rPr>
                 <w:noProof/>
               </w:rPr>
               <w:drawing>
-                <wp:anchor distT="0" distB="0" distL="114300" distR="114300" simplePos="0" relativeHeight="251658240" behindDoc="0" locked="0" layoutInCell="1" allowOverlap="1" wp14:anchorId="16DA13AC" wp14:editId="411B24E1">
+                <wp:anchor distT="0" distB="0" distL="114300" distR="114300" simplePos="0" relativeHeight="251658240" behindDoc="1" locked="0" layoutInCell="1" allowOverlap="1" wp14:anchorId="0F511C63" wp14:editId="2A7FFB9B">
                   <wp:simplePos x="0" y="0"/>
                   <wp:positionH relativeFrom="column">
-                    <wp:posOffset>1371194</wp:posOffset>
+                    <wp:posOffset>1304925</wp:posOffset>
                   </wp:positionH>
                   <wp:positionV relativeFrom="paragraph">
-                    <wp:posOffset>-28346</wp:posOffset>
+                    <wp:posOffset>149860</wp:posOffset>
                   </wp:positionV>
-                  <wp:extent cx="307239" cy="335915"/>
-                  <wp:effectExtent l="42545" t="14605" r="0" b="40640"/>
+                  <wp:extent cx="373421" cy="373421"/>
+                  <wp:effectExtent l="0" t="0" r="0" b="26670"/>
                   <wp:wrapNone/>
-                  <wp:docPr id="1" name="Gráfico 1" descr="Linguagem de sinais com preenchimento sólido"/>
+                  <wp:docPr id="2" name="Gráfico 2" descr="Linguagem de sinais com preenchimento sólido"/>
                   <wp:cNvGraphicFramePr>
                     <a:graphicFrameLocks xmlns:a="http://schemas.openxmlformats.org/drawingml/2006/main" noChangeAspect="1"/>
                   </wp:cNvGraphicFramePr>
@@ -227,17 +415,17 @@
                     <a:graphicData uri="http://schemas.openxmlformats.org/drawingml/2006/picture">
                       <pic:pic xmlns:pic="http://schemas.openxmlformats.org/drawingml/2006/picture">
                         <pic:nvPicPr>
-                          <pic:cNvPr id="1" name="Gráfico 1" descr="Linguagem de sinais com preenchimento sólido"/>
+                          <pic:cNvPr id="2" name="Gráfico 2" descr="Linguagem de sinais com preenchimento sólido"/>
                           <pic:cNvPicPr/>
                         </pic:nvPicPr>
                         <pic:blipFill>
-                          <a:blip r:embed="rId4" cstate="print">
+                          <a:blip r:embed="rId5" cstate="print">
                             <a:extLst>
                               <a:ext uri="{28A0092B-C50C-407E-A947-70E740481C1C}">
                                 <a14:useLocalDpi xmlns:a14="http://schemas.microsoft.com/office/drawing/2010/main" val="0"/>
                               </a:ext>
                               <a:ext uri="{96DAC541-7B7A-43D3-8B79-37D633B846F1}">
-                                <asvg:svgBlip xmlns:asvg="http://schemas.microsoft.com/office/drawing/2016/SVG/main" r:embed="rId5"/>
+                                <asvg:svgBlip xmlns:asvg="http://schemas.microsoft.com/office/drawing/2016/SVG/main" r:embed="rId6"/>
                               </a:ext>
                             </a:extLst>
                           </a:blip>
@@ -246,9 +434,9 @@
                           </a:stretch>
                         </pic:blipFill>
                         <pic:spPr>
-                          <a:xfrm rot="3553218" flipH="1">
+                          <a:xfrm rot="17461486">
                             <a:off x="0" y="0"/>
-                            <a:ext cx="307239" cy="335915"/>
+                            <a:ext cx="373421" cy="373421"/>
                           </a:xfrm>
                           <a:prstGeom prst="rect">
                             <a:avLst/>
@@ -260,16 +448,102 @@
                   <wp14:sizeRelH relativeFrom="margin">
                     <wp14:pctWidth>0</wp14:pctWidth>
                   </wp14:sizeRelH>
+                  <wp14:sizeRelV relativeFrom="margin">
+                    <wp14:pctHeight>0</wp14:pctHeight>
+                  </wp14:sizeRelV>
                 </wp:anchor>
               </w:drawing>
+            </w:r>
+            <w:r>
+              <w:rPr>
+                <w:rFonts w:ascii="Calibri" w:eastAsia="Times New Roman" w:hAnsi="Calibri" w:cs="Calibri"/>
+                <w:lang w:eastAsia="pt-BR"/>
+              </w:rPr>
+              <w:t>Anúncio/Notícia relacionada </w:t>
+            </w:r>
+          </w:p>
+        </w:tc>
+      </w:tr>
+      <w:tr>
+        <w:trPr>
+          <w:trHeight w:val="1110"/>
+        </w:trPr>
+        <w:tc>
+          <w:tcPr>
+            <w:tcW w:w="0" w:type="auto"/>
+            <w:vMerge/>
+            <w:tcBorders>
+              <w:top w:val="single" w:sz="6" w:space="0" w:color="auto"/>
+              <w:left w:val="single" w:sz="6" w:space="0" w:color="auto"/>
+              <w:bottom w:val="single" w:sz="6" w:space="0" w:color="auto"/>
+              <w:right w:val="single" w:sz="6" w:space="0" w:color="auto"/>
+            </w:tcBorders>
+            <w:shd w:val="clear" w:color="auto" w:fill="auto"/>
+            <w:vAlign w:val="center"/>
+            <w:hideMark/>
+          </w:tcPr>
+          <w:p>
+            <w:pPr>
+              <w:spacing w:after="0" w:line="240" w:lineRule="auto"/>
+              <w:rPr>
+                <w:rFonts w:ascii="Times New Roman" w:eastAsia="Times New Roman" w:hAnsi="Times New Roman" w:cs="Times New Roman"/>
+                <w:sz w:val="24"/>
+                <w:szCs w:val="24"/>
+                <w:lang w:eastAsia="pt-BR"/>
+              </w:rPr>
+            </w:pPr>
+          </w:p>
+        </w:tc>
+        <w:tc>
+          <w:tcPr>
+            <w:tcW w:w="2685" w:type="dxa"/>
+            <w:tcBorders>
+              <w:top w:val="single" w:sz="6" w:space="0" w:color="auto"/>
+              <w:left w:val="nil"/>
+              <w:bottom w:val="single" w:sz="6" w:space="0" w:color="auto"/>
+              <w:right w:val="single" w:sz="6" w:space="0" w:color="auto"/>
+            </w:tcBorders>
+            <w:shd w:val="clear" w:color="auto" w:fill="auto"/>
+            <w:hideMark/>
+          </w:tcPr>
+          <w:p>
+            <w:pPr>
+              <w:spacing w:after="0" w:line="240" w:lineRule="auto"/>
+              <w:jc w:val="both"/>
+              <w:textAlignment w:val="baseline"/>
+              <w:rPr>
+                <w:rFonts w:ascii="Times New Roman" w:eastAsia="Times New Roman" w:hAnsi="Times New Roman" w:cs="Times New Roman"/>
+                <w:sz w:val="24"/>
+                <w:szCs w:val="24"/>
+                <w:lang w:eastAsia="pt-BR"/>
+              </w:rPr>
+            </w:pPr>
+            <w:r>
+              <w:rPr>
+                <w:rFonts w:ascii="Calibri" w:eastAsia="Times New Roman" w:hAnsi="Calibri" w:cs="Calibri"/>
+                <w:lang w:eastAsia="pt-BR"/>
+              </w:rPr>
+              <w:t> </w:t>
             </w:r>
           </w:p>
           <w:p>
             <w:pPr>
+              <w:spacing w:after="0" w:line="240" w:lineRule="auto"/>
               <w:jc w:val="center"/>
+              <w:textAlignment w:val="baseline"/>
+              <w:rPr>
+                <w:rFonts w:ascii="Times New Roman" w:eastAsia="Times New Roman" w:hAnsi="Times New Roman" w:cs="Times New Roman"/>
+                <w:sz w:val="24"/>
+                <w:szCs w:val="24"/>
+                <w:lang w:eastAsia="pt-BR"/>
+              </w:rPr>
             </w:pPr>
             <w:r>
-              <w:t>Anúncio/Notícia relacionada</w:t>
+              <w:rPr>
+                <w:rFonts w:ascii="Calibri" w:eastAsia="Times New Roman" w:hAnsi="Calibri" w:cs="Calibri"/>
+                <w:lang w:eastAsia="pt-BR"/>
+              </w:rPr>
+              <w:t>Anúncio/Notícia relacionada </w:t>
             </w:r>
           </w:p>
         </w:tc>
@@ -277,33 +551,88 @@
       <w:tr>
         <w:tc>
           <w:tcPr>
-            <w:tcW w:w="5807" w:type="dxa"/>
+            <w:tcW w:w="5805" w:type="dxa"/>
+            <w:tcBorders>
+              <w:top w:val="nil"/>
+              <w:left w:val="single" w:sz="6" w:space="0" w:color="auto"/>
+              <w:bottom w:val="single" w:sz="6" w:space="0" w:color="auto"/>
+              <w:right w:val="single" w:sz="6" w:space="0" w:color="auto"/>
+            </w:tcBorders>
+            <w:shd w:val="clear" w:color="auto" w:fill="auto"/>
+            <w:hideMark/>
           </w:tcPr>
           <w:p>
             <w:pPr>
+              <w:spacing w:after="0" w:line="240" w:lineRule="auto"/>
               <w:jc w:val="center"/>
+              <w:textAlignment w:val="baseline"/>
+              <w:rPr>
+                <w:rFonts w:ascii="Times New Roman" w:eastAsia="Times New Roman" w:hAnsi="Times New Roman" w:cs="Times New Roman"/>
+                <w:sz w:val="24"/>
+                <w:szCs w:val="24"/>
+                <w:lang w:eastAsia="pt-BR"/>
+              </w:rPr>
             </w:pPr>
             <w:r>
-              <w:t>Notícia secundária</w:t>
+              <w:rPr>
+                <w:rFonts w:ascii="Calibri" w:eastAsia="Times New Roman" w:hAnsi="Calibri" w:cs="Calibri"/>
+                <w:lang w:eastAsia="pt-BR"/>
+              </w:rPr>
+              <w:t>Notícia secundária </w:t>
             </w:r>
           </w:p>
         </w:tc>
         <w:tc>
           <w:tcPr>
-            <w:tcW w:w="2687" w:type="dxa"/>
+            <w:tcW w:w="2685" w:type="dxa"/>
             <w:vMerge w:val="restart"/>
+            <w:tcBorders>
+              <w:top w:val="single" w:sz="6" w:space="0" w:color="auto"/>
+              <w:left w:val="single" w:sz="6" w:space="0" w:color="auto"/>
+              <w:bottom w:val="single" w:sz="6" w:space="0" w:color="auto"/>
+              <w:right w:val="single" w:sz="6" w:space="0" w:color="auto"/>
+            </w:tcBorders>
+            <w:shd w:val="clear" w:color="auto" w:fill="auto"/>
+            <w:hideMark/>
           </w:tcPr>
           <w:p>
             <w:pPr>
+              <w:spacing w:after="0" w:line="240" w:lineRule="auto"/>
               <w:jc w:val="center"/>
+              <w:textAlignment w:val="baseline"/>
+              <w:rPr>
+                <w:rFonts w:ascii="Times New Roman" w:eastAsia="Times New Roman" w:hAnsi="Times New Roman" w:cs="Times New Roman"/>
+                <w:sz w:val="24"/>
+                <w:szCs w:val="24"/>
+                <w:lang w:eastAsia="pt-BR"/>
+              </w:rPr>
             </w:pPr>
+            <w:r>
+              <w:rPr>
+                <w:rFonts w:ascii="Calibri" w:eastAsia="Times New Roman" w:hAnsi="Calibri" w:cs="Calibri"/>
+                <w:lang w:eastAsia="pt-BR"/>
+              </w:rPr>
+              <w:t>  </w:t>
+            </w:r>
           </w:p>
           <w:p>
             <w:pPr>
+              <w:spacing w:after="0" w:line="240" w:lineRule="auto"/>
               <w:jc w:val="center"/>
+              <w:textAlignment w:val="baseline"/>
+              <w:rPr>
+                <w:rFonts w:ascii="Times New Roman" w:eastAsia="Times New Roman" w:hAnsi="Times New Roman" w:cs="Times New Roman"/>
+                <w:sz w:val="24"/>
+                <w:szCs w:val="24"/>
+                <w:lang w:eastAsia="pt-BR"/>
+              </w:rPr>
             </w:pPr>
             <w:r>
-              <w:t>Anúncio/Notícia relacionada</w:t>
+              <w:rPr>
+                <w:rFonts w:ascii="Calibri" w:eastAsia="Times New Roman" w:hAnsi="Calibri" w:cs="Calibri"/>
+                <w:lang w:eastAsia="pt-BR"/>
+              </w:rPr>
+              <w:t>Anúncio/Notícia relacionada </w:t>
             </w:r>
           </w:p>
         </w:tc>
@@ -311,25 +640,60 @@
       <w:tr>
         <w:tc>
           <w:tcPr>
-            <w:tcW w:w="5807" w:type="dxa"/>
+            <w:tcW w:w="5805" w:type="dxa"/>
+            <w:tcBorders>
+              <w:top w:val="single" w:sz="6" w:space="0" w:color="auto"/>
+              <w:left w:val="single" w:sz="6" w:space="0" w:color="auto"/>
+              <w:bottom w:val="single" w:sz="6" w:space="0" w:color="auto"/>
+              <w:right w:val="single" w:sz="6" w:space="0" w:color="auto"/>
+            </w:tcBorders>
+            <w:shd w:val="clear" w:color="auto" w:fill="auto"/>
+            <w:hideMark/>
           </w:tcPr>
           <w:p>
             <w:pPr>
+              <w:spacing w:after="0" w:line="240" w:lineRule="auto"/>
               <w:jc w:val="center"/>
+              <w:textAlignment w:val="baseline"/>
+              <w:rPr>
+                <w:rFonts w:ascii="Times New Roman" w:eastAsia="Times New Roman" w:hAnsi="Times New Roman" w:cs="Times New Roman"/>
+                <w:sz w:val="24"/>
+                <w:szCs w:val="24"/>
+                <w:lang w:eastAsia="pt-BR"/>
+              </w:rPr>
             </w:pPr>
             <w:r>
-              <w:t>Notícia secundária</w:t>
+              <w:rPr>
+                <w:rFonts w:ascii="Calibri" w:eastAsia="Times New Roman" w:hAnsi="Calibri" w:cs="Calibri"/>
+                <w:lang w:eastAsia="pt-BR"/>
+              </w:rPr>
+              <w:t>Notícia secundária </w:t>
             </w:r>
           </w:p>
         </w:tc>
         <w:tc>
           <w:tcPr>
-            <w:tcW w:w="2687" w:type="dxa"/>
+            <w:tcW w:w="0" w:type="auto"/>
             <w:vMerge/>
+            <w:tcBorders>
+              <w:top w:val="single" w:sz="6" w:space="0" w:color="auto"/>
+              <w:left w:val="single" w:sz="6" w:space="0" w:color="auto"/>
+              <w:bottom w:val="single" w:sz="6" w:space="0" w:color="auto"/>
+              <w:right w:val="single" w:sz="6" w:space="0" w:color="auto"/>
+            </w:tcBorders>
+            <w:shd w:val="clear" w:color="auto" w:fill="auto"/>
+            <w:vAlign w:val="center"/>
+            <w:hideMark/>
           </w:tcPr>
           <w:p>
             <w:pPr>
-              <w:jc w:val="both"/>
+              <w:spacing w:after="0" w:line="240" w:lineRule="auto"/>
+              <w:rPr>
+                <w:rFonts w:ascii="Times New Roman" w:eastAsia="Times New Roman" w:hAnsi="Times New Roman" w:cs="Times New Roman"/>
+                <w:sz w:val="24"/>
+                <w:szCs w:val="24"/>
+                <w:lang w:eastAsia="pt-BR"/>
+              </w:rPr>
             </w:pPr>
           </w:p>
         </w:tc>
@@ -337,25 +701,60 @@
       <w:tr>
         <w:tc>
           <w:tcPr>
-            <w:tcW w:w="5807" w:type="dxa"/>
+            <w:tcW w:w="5805" w:type="dxa"/>
+            <w:tcBorders>
+              <w:top w:val="single" w:sz="6" w:space="0" w:color="auto"/>
+              <w:left w:val="single" w:sz="6" w:space="0" w:color="auto"/>
+              <w:bottom w:val="single" w:sz="6" w:space="0" w:color="auto"/>
+              <w:right w:val="single" w:sz="6" w:space="0" w:color="auto"/>
+            </w:tcBorders>
+            <w:shd w:val="clear" w:color="auto" w:fill="auto"/>
+            <w:hideMark/>
           </w:tcPr>
           <w:p>
             <w:pPr>
+              <w:spacing w:after="0" w:line="240" w:lineRule="auto"/>
               <w:jc w:val="center"/>
+              <w:textAlignment w:val="baseline"/>
+              <w:rPr>
+                <w:rFonts w:ascii="Times New Roman" w:eastAsia="Times New Roman" w:hAnsi="Times New Roman" w:cs="Times New Roman"/>
+                <w:sz w:val="24"/>
+                <w:szCs w:val="24"/>
+                <w:lang w:eastAsia="pt-BR"/>
+              </w:rPr>
             </w:pPr>
             <w:r>
-              <w:t>Notícia secundária</w:t>
+              <w:rPr>
+                <w:rFonts w:ascii="Calibri" w:eastAsia="Times New Roman" w:hAnsi="Calibri" w:cs="Calibri"/>
+                <w:lang w:eastAsia="pt-BR"/>
+              </w:rPr>
+              <w:t>Notícia secundária </w:t>
             </w:r>
           </w:p>
         </w:tc>
         <w:tc>
           <w:tcPr>
-            <w:tcW w:w="2687" w:type="dxa"/>
+            <w:tcW w:w="0" w:type="auto"/>
             <w:vMerge/>
+            <w:tcBorders>
+              <w:top w:val="single" w:sz="6" w:space="0" w:color="auto"/>
+              <w:left w:val="single" w:sz="6" w:space="0" w:color="auto"/>
+              <w:bottom w:val="single" w:sz="6" w:space="0" w:color="auto"/>
+              <w:right w:val="single" w:sz="6" w:space="0" w:color="auto"/>
+            </w:tcBorders>
+            <w:shd w:val="clear" w:color="auto" w:fill="auto"/>
+            <w:vAlign w:val="center"/>
+            <w:hideMark/>
           </w:tcPr>
           <w:p>
             <w:pPr>
-              <w:jc w:val="both"/>
+              <w:spacing w:after="0" w:line="240" w:lineRule="auto"/>
+              <w:rPr>
+                <w:rFonts w:ascii="Times New Roman" w:eastAsia="Times New Roman" w:hAnsi="Times New Roman" w:cs="Times New Roman"/>
+                <w:sz w:val="24"/>
+                <w:szCs w:val="24"/>
+                <w:lang w:eastAsia="pt-BR"/>
+              </w:rPr>
             </w:pPr>
           </w:p>
         </w:tc>
@@ -363,262 +762,726 @@
       <w:tr>
         <w:tc>
           <w:tcPr>
-            <w:tcW w:w="5807" w:type="dxa"/>
+            <w:tcW w:w="5805" w:type="dxa"/>
+            <w:tcBorders>
+              <w:top w:val="single" w:sz="6" w:space="0" w:color="auto"/>
+              <w:left w:val="single" w:sz="6" w:space="0" w:color="auto"/>
+              <w:bottom w:val="single" w:sz="6" w:space="0" w:color="auto"/>
+              <w:right w:val="single" w:sz="6" w:space="0" w:color="auto"/>
+            </w:tcBorders>
+            <w:shd w:val="clear" w:color="auto" w:fill="auto"/>
+            <w:hideMark/>
           </w:tcPr>
           <w:p>
             <w:pPr>
+              <w:spacing w:after="0" w:line="240" w:lineRule="auto"/>
               <w:jc w:val="center"/>
+              <w:textAlignment w:val="baseline"/>
+              <w:rPr>
+                <w:rFonts w:ascii="Times New Roman" w:eastAsia="Times New Roman" w:hAnsi="Times New Roman" w:cs="Times New Roman"/>
+                <w:sz w:val="24"/>
+                <w:szCs w:val="24"/>
+                <w:lang w:eastAsia="pt-BR"/>
+              </w:rPr>
             </w:pPr>
             <w:r>
-              <w:t>Notícia secundária</w:t>
+              <w:rPr>
+                <w:rFonts w:ascii="Calibri" w:eastAsia="Times New Roman" w:hAnsi="Calibri" w:cs="Calibri"/>
+                <w:lang w:eastAsia="pt-BR"/>
+              </w:rPr>
+              <w:t>Notícia secundária </w:t>
             </w:r>
           </w:p>
         </w:tc>
         <w:tc>
           <w:tcPr>
-            <w:tcW w:w="2687" w:type="dxa"/>
+            <w:tcW w:w="0" w:type="auto"/>
             <w:vMerge/>
+            <w:tcBorders>
+              <w:top w:val="single" w:sz="6" w:space="0" w:color="auto"/>
+              <w:left w:val="single" w:sz="6" w:space="0" w:color="auto"/>
+              <w:bottom w:val="single" w:sz="6" w:space="0" w:color="auto"/>
+              <w:right w:val="single" w:sz="6" w:space="0" w:color="auto"/>
+            </w:tcBorders>
+            <w:shd w:val="clear" w:color="auto" w:fill="auto"/>
+            <w:vAlign w:val="center"/>
+            <w:hideMark/>
           </w:tcPr>
           <w:p>
             <w:pPr>
-              <w:jc w:val="both"/>
+              <w:spacing w:after="0" w:line="240" w:lineRule="auto"/>
+              <w:rPr>
+                <w:rFonts w:ascii="Times New Roman" w:eastAsia="Times New Roman" w:hAnsi="Times New Roman" w:cs="Times New Roman"/>
+                <w:sz w:val="24"/>
+                <w:szCs w:val="24"/>
+                <w:lang w:eastAsia="pt-BR"/>
+              </w:rPr>
             </w:pPr>
           </w:p>
         </w:tc>
       </w:tr>
       <w:tr>
         <w:trPr>
-          <w:trHeight w:val="826"/>
+          <w:trHeight w:val="810"/>
         </w:trPr>
         <w:tc>
           <w:tcPr>
-            <w:tcW w:w="8494" w:type="dxa"/>
+            <w:tcW w:w="8490" w:type="dxa"/>
             <w:gridSpan w:val="2"/>
+            <w:tcBorders>
+              <w:top w:val="single" w:sz="6" w:space="0" w:color="auto"/>
+              <w:left w:val="single" w:sz="6" w:space="0" w:color="auto"/>
+              <w:bottom w:val="single" w:sz="6" w:space="0" w:color="auto"/>
+              <w:right w:val="single" w:sz="6" w:space="0" w:color="auto"/>
+            </w:tcBorders>
+            <w:shd w:val="clear" w:color="auto" w:fill="auto"/>
+            <w:hideMark/>
           </w:tcPr>
           <w:p>
             <w:pPr>
+              <w:spacing w:after="0" w:line="240" w:lineRule="auto"/>
               <w:jc w:val="both"/>
+              <w:textAlignment w:val="baseline"/>
+              <w:rPr>
+                <w:rFonts w:ascii="Times New Roman" w:eastAsia="Times New Roman" w:hAnsi="Times New Roman" w:cs="Times New Roman"/>
+                <w:sz w:val="24"/>
+                <w:szCs w:val="24"/>
+                <w:lang w:eastAsia="pt-BR"/>
+              </w:rPr>
             </w:pPr>
             <w:r>
-              <w:t xml:space="preserve">                                                                                                   Endereço....</w:t>
+              <w:rPr>
+                <w:rFonts w:ascii="Calibri" w:eastAsia="Times New Roman" w:hAnsi="Calibri" w:cs="Calibri"/>
+                <w:lang w:eastAsia="pt-BR"/>
+              </w:rPr>
+              <w:t>                                                                                                   Endereço.... </w:t>
             </w:r>
           </w:p>
           <w:p>
             <w:pPr>
+              <w:spacing w:after="0" w:line="240" w:lineRule="auto"/>
               <w:jc w:val="both"/>
+              <w:textAlignment w:val="baseline"/>
+              <w:rPr>
+                <w:rFonts w:ascii="Times New Roman" w:eastAsia="Times New Roman" w:hAnsi="Times New Roman" w:cs="Times New Roman"/>
+                <w:sz w:val="24"/>
+                <w:szCs w:val="24"/>
+                <w:lang w:eastAsia="pt-BR"/>
+              </w:rPr>
             </w:pPr>
+            <w:proofErr w:type="gramStart"/>
             <w:r>
-              <w:t>Missão  |  Visão  |  Valores</w:t>
+              <w:rPr>
+                <w:rFonts w:ascii="Calibri" w:eastAsia="Times New Roman" w:hAnsi="Calibri" w:cs="Calibri"/>
+                <w:lang w:eastAsia="pt-BR"/>
+              </w:rPr>
+              <w:t>Missão  |</w:t>
+            </w:r>
+            <w:proofErr w:type="gramEnd"/>
+            <w:r>
+              <w:rPr>
+                <w:rFonts w:ascii="Calibri" w:eastAsia="Times New Roman" w:hAnsi="Calibri" w:cs="Calibri"/>
+                <w:lang w:eastAsia="pt-BR"/>
+              </w:rPr>
+              <w:t>  Visão  |  Valores </w:t>
             </w:r>
           </w:p>
         </w:tc>
       </w:tr>
     </w:tbl>
-    <w:p/>
-    <w:p>
-      <w:pPr>
+    <w:p>
+      <w:pPr>
+        <w:spacing w:after="0" w:line="240" w:lineRule="auto"/>
+        <w:textAlignment w:val="baseline"/>
+        <w:rPr>
+          <w:rFonts w:ascii="Calibri" w:eastAsia="Times New Roman" w:hAnsi="Calibri" w:cs="Calibri"/>
+          <w:lang w:eastAsia="pt-BR"/>
+        </w:rPr>
+      </w:pPr>
+      <w:r>
+        <w:rPr>
+          <w:rFonts w:ascii="Calibri" w:eastAsia="Times New Roman" w:hAnsi="Calibri" w:cs="Calibri"/>
+          <w:lang w:eastAsia="pt-BR"/>
+        </w:rPr>
+        <w:t>  </w:t>
+      </w:r>
+    </w:p>
+    <w:p>
+      <w:pPr>
+        <w:spacing w:after="0" w:line="240" w:lineRule="auto"/>
         <w:jc w:val="both"/>
-      </w:pPr>
-      <w:r>
-        <w:tab/>
-        <w:t>Na seção Ferramentas - Pesquisar sobre ferramentas disponíveis para inclusão digital.</w:t>
-      </w:r>
-    </w:p>
-    <w:p>
-      <w:pPr>
+        <w:textAlignment w:val="baseline"/>
+        <w:rPr>
+          <w:rFonts w:ascii="Calibri" w:eastAsia="Times New Roman" w:hAnsi="Calibri" w:cs="Calibri"/>
+          <w:lang w:eastAsia="pt-BR"/>
+        </w:rPr>
+      </w:pPr>
+      <w:r>
+        <w:rPr>
+          <w:rFonts w:ascii="Calibri" w:eastAsia="Times New Roman" w:hAnsi="Calibri" w:cs="Calibri"/>
+          <w:lang w:eastAsia="pt-BR"/>
+        </w:rPr>
+        <w:t>Na seção Tecnologia- Pesquisar sobre tecnologias disponíveis para surdos. </w:t>
+      </w:r>
+      <w:proofErr w:type="spellStart"/>
+      <w:r>
+        <w:rPr>
+          <w:rFonts w:ascii="Calibri" w:eastAsia="Times New Roman" w:hAnsi="Calibri" w:cs="Calibri"/>
+          <w:lang w:eastAsia="pt-BR"/>
+        </w:rPr>
+        <w:t>Vlibras</w:t>
+      </w:r>
+      <w:proofErr w:type="spellEnd"/>
+      <w:r>
+        <w:rPr>
+          <w:rFonts w:ascii="Calibri" w:eastAsia="Times New Roman" w:hAnsi="Calibri" w:cs="Calibri"/>
+          <w:lang w:eastAsia="pt-BR"/>
+        </w:rPr>
+        <w:t>, aplicativo Hand Talk... </w:t>
+      </w:r>
+    </w:p>
+    <w:p>
+      <w:pPr>
+        <w:spacing w:after="0" w:line="240" w:lineRule="auto"/>
         <w:jc w:val="both"/>
-      </w:pPr>
-      <w:r>
-        <w:tab/>
-        <w:t xml:space="preserve">Na seção “Libras” colocar os vídeos do </w:t>
+        <w:textAlignment w:val="baseline"/>
+        <w:rPr>
+          <w:rFonts w:ascii="Calibri" w:eastAsia="Times New Roman" w:hAnsi="Calibri" w:cs="Calibri"/>
+          <w:lang w:eastAsia="pt-BR"/>
+        </w:rPr>
+      </w:pPr>
+      <w:r>
+        <w:rPr>
+          <w:rFonts w:ascii="Calibri" w:eastAsia="Times New Roman" w:hAnsi="Calibri" w:cs="Calibri"/>
+          <w:lang w:eastAsia="pt-BR"/>
+        </w:rPr>
+        <w:t>Na seção “Libras” colocar os vídeos do </w:t>
       </w:r>
       <w:proofErr w:type="spellStart"/>
       <w:r>
+        <w:rPr>
+          <w:rFonts w:ascii="Calibri" w:eastAsia="Times New Roman" w:hAnsi="Calibri" w:cs="Calibri"/>
+          <w:lang w:eastAsia="pt-BR"/>
+        </w:rPr>
         <w:t>youtube</w:t>
       </w:r>
       <w:proofErr w:type="spellEnd"/>
       <w:r>
-        <w:t xml:space="preserve"> do Danilo, onde ensina Libras.</w:t>
-      </w:r>
-    </w:p>
-    <w:p>
-      <w:pPr>
+        <w:rPr>
+          <w:rFonts w:ascii="Calibri" w:eastAsia="Times New Roman" w:hAnsi="Calibri" w:cs="Calibri"/>
+          <w:lang w:eastAsia="pt-BR"/>
+        </w:rPr>
+        <w:t> do Danilo, onde ensina Libras. </w:t>
+      </w:r>
+    </w:p>
+    <w:p>
+      <w:pPr>
+        <w:spacing w:after="0" w:line="240" w:lineRule="auto"/>
         <w:jc w:val="both"/>
-      </w:pPr>
-      <w:r>
-        <w:tab/>
-        <w:t xml:space="preserve">Na seção “Eventos” colocar o evento que a </w:t>
+        <w:textAlignment w:val="baseline"/>
+        <w:rPr>
+          <w:rFonts w:ascii="Calibri" w:eastAsia="Times New Roman" w:hAnsi="Calibri" w:cs="Calibri"/>
+          <w:lang w:eastAsia="pt-BR"/>
+        </w:rPr>
+      </w:pPr>
+      <w:r>
+        <w:rPr>
+          <w:rFonts w:ascii="Calibri" w:eastAsia="Times New Roman" w:hAnsi="Calibri" w:cs="Calibri"/>
+          <w:lang w:eastAsia="pt-BR"/>
+        </w:rPr>
+        <w:t>Na seção “Ensino” colocar o evento que a </w:t>
       </w:r>
       <w:proofErr w:type="spellStart"/>
       <w:r>
+        <w:rPr>
+          <w:rFonts w:ascii="Calibri" w:eastAsia="Times New Roman" w:hAnsi="Calibri" w:cs="Calibri"/>
+          <w:lang w:eastAsia="pt-BR"/>
+        </w:rPr>
         <w:t>Pauliane</w:t>
       </w:r>
       <w:proofErr w:type="spellEnd"/>
       <w:r>
-        <w:t xml:space="preserve"> encontrou e procurar se haverá algum outro.</w:t>
-      </w:r>
-    </w:p>
-    <w:p>
-      <w:pPr>
+        <w:rPr>
+          <w:rFonts w:ascii="Calibri" w:eastAsia="Times New Roman" w:hAnsi="Calibri" w:cs="Calibri"/>
+          <w:lang w:eastAsia="pt-BR"/>
+        </w:rPr>
+        <w:t> encontrou e procurar se haverá algum outro. </w:t>
+      </w:r>
+    </w:p>
+    <w:p>
+      <w:pPr>
+        <w:spacing w:after="0" w:line="240" w:lineRule="auto"/>
         <w:jc w:val="both"/>
-      </w:pPr>
-    </w:p>
-    <w:p>
-      <w:pPr>
+        <w:textAlignment w:val="baseline"/>
+        <w:rPr>
+          <w:rFonts w:ascii="Calibri" w:eastAsia="Times New Roman" w:hAnsi="Calibri" w:cs="Calibri"/>
+          <w:lang w:eastAsia="pt-BR"/>
+        </w:rPr>
+      </w:pPr>
+      <w:r>
+        <w:rPr>
+          <w:rFonts w:ascii="Calibri" w:eastAsia="Times New Roman" w:hAnsi="Calibri" w:cs="Calibri"/>
+          <w:lang w:eastAsia="pt-BR"/>
+        </w:rPr>
+        <w:t>  </w:t>
+      </w:r>
+    </w:p>
+    <w:p>
+      <w:pPr>
+        <w:spacing w:after="0" w:line="240" w:lineRule="auto"/>
         <w:jc w:val="both"/>
-      </w:pPr>
-      <w:hyperlink r:id="rId6" w:history="1">
+        <w:textAlignment w:val="baseline"/>
+        <w:rPr>
+          <w:rFonts w:ascii="Calibri" w:eastAsia="Times New Roman" w:hAnsi="Calibri" w:cs="Calibri"/>
+          <w:lang w:eastAsia="pt-BR"/>
+        </w:rPr>
+      </w:pPr>
+      <w:hyperlink r:id="rId7" w:tgtFrame="_blank" w:history="1">
         <w:r>
           <w:rPr>
-            <w:rStyle w:val="Hyperlink"/>
+            <w:rFonts w:ascii="Calibri" w:eastAsia="Times New Roman" w:hAnsi="Calibri" w:cs="Calibri"/>
+            <w:color w:val="0563C1"/>
+            <w:u w:val="single"/>
+            <w:lang w:eastAsia="pt-BR"/>
           </w:rPr>
           <w:t>https://epoca.globo.com/tecnologia/experiencias-digitais/noticia/2017/12/o-poder-da-tecnologia-na-inclusao-de-pessoas-com-deficiencia.html</w:t>
         </w:r>
       </w:hyperlink>
-    </w:p>
-    <w:p>
-      <w:pPr>
+      <w:r>
+        <w:rPr>
+          <w:rFonts w:ascii="Calibri" w:eastAsia="Times New Roman" w:hAnsi="Calibri" w:cs="Calibri"/>
+          <w:lang w:eastAsia="pt-BR"/>
+        </w:rPr>
+        <w:t> </w:t>
+      </w:r>
+    </w:p>
+    <w:p>
+      <w:pPr>
+        <w:spacing w:after="0" w:line="240" w:lineRule="auto"/>
         <w:jc w:val="both"/>
-      </w:pPr>
-    </w:p>
-    <w:p>
-      <w:pPr>
+        <w:textAlignment w:val="baseline"/>
+        <w:rPr>
+          <w:rFonts w:ascii="Calibri" w:eastAsia="Times New Roman" w:hAnsi="Calibri" w:cs="Calibri"/>
+          <w:lang w:eastAsia="pt-BR"/>
+        </w:rPr>
+      </w:pPr>
+      <w:r>
+        <w:rPr>
+          <w:rFonts w:ascii="Calibri" w:eastAsia="Times New Roman" w:hAnsi="Calibri" w:cs="Calibri"/>
+          <w:lang w:eastAsia="pt-BR"/>
+        </w:rPr>
+        <w:t>  </w:t>
+      </w:r>
+    </w:p>
+    <w:p>
+      <w:pPr>
+        <w:spacing w:after="0" w:line="240" w:lineRule="auto"/>
         <w:jc w:val="both"/>
-      </w:pPr>
-      <w:hyperlink r:id="rId7" w:history="1">
+        <w:textAlignment w:val="baseline"/>
+        <w:rPr>
+          <w:rFonts w:ascii="Calibri" w:eastAsia="Times New Roman" w:hAnsi="Calibri" w:cs="Calibri"/>
+          <w:lang w:eastAsia="pt-BR"/>
+        </w:rPr>
+      </w:pPr>
+      <w:hyperlink r:id="rId8" w:tgtFrame="_blank" w:history="1">
         <w:r>
           <w:rPr>
-            <w:rStyle w:val="Hyperlink"/>
+            <w:rFonts w:ascii="Calibri" w:eastAsia="Times New Roman" w:hAnsi="Calibri" w:cs="Calibri"/>
+            <w:color w:val="0563C1"/>
+            <w:u w:val="single"/>
+            <w:lang w:eastAsia="pt-BR"/>
           </w:rPr>
           <w:t>https://mwpt.com.br/movimento/</w:t>
         </w:r>
       </w:hyperlink>
-    </w:p>
-    <w:p>
-      <w:pPr>
+      <w:r>
+        <w:rPr>
+          <w:rFonts w:ascii="Calibri" w:eastAsia="Times New Roman" w:hAnsi="Calibri" w:cs="Calibri"/>
+          <w:lang w:eastAsia="pt-BR"/>
+        </w:rPr>
+        <w:t> </w:t>
+      </w:r>
+    </w:p>
+    <w:p>
+      <w:pPr>
+        <w:spacing w:after="0" w:line="240" w:lineRule="auto"/>
         <w:jc w:val="both"/>
-      </w:pPr>
-    </w:p>
-    <w:p>
-      <w:pPr>
+        <w:textAlignment w:val="baseline"/>
+        <w:rPr>
+          <w:rFonts w:ascii="Calibri" w:eastAsia="Times New Roman" w:hAnsi="Calibri" w:cs="Calibri"/>
+          <w:lang w:eastAsia="pt-BR"/>
+        </w:rPr>
+      </w:pPr>
+      <w:r>
+        <w:rPr>
+          <w:rFonts w:ascii="Calibri" w:eastAsia="Times New Roman" w:hAnsi="Calibri" w:cs="Calibri"/>
+          <w:lang w:eastAsia="pt-BR"/>
+        </w:rPr>
+        <w:t>  </w:t>
+      </w:r>
+    </w:p>
+    <w:p>
+      <w:pPr>
+        <w:spacing w:after="0" w:line="240" w:lineRule="auto"/>
         <w:jc w:val="both"/>
-      </w:pPr>
-      <w:hyperlink r:id="rId8" w:history="1">
+        <w:textAlignment w:val="baseline"/>
+        <w:rPr>
+          <w:rFonts w:ascii="Calibri" w:eastAsia="Times New Roman" w:hAnsi="Calibri" w:cs="Calibri"/>
+          <w:lang w:eastAsia="pt-BR"/>
+        </w:rPr>
+      </w:pPr>
+      <w:hyperlink r:id="rId9" w:tgtFrame="_blank" w:history="1">
         <w:r>
           <w:rPr>
-            <w:rStyle w:val="Hyperlink"/>
+            <w:rFonts w:ascii="Calibri" w:eastAsia="Times New Roman" w:hAnsi="Calibri" w:cs="Calibri"/>
+            <w:color w:val="0563C1"/>
+            <w:u w:val="single"/>
+            <w:lang w:eastAsia="pt-BR"/>
           </w:rPr>
           <w:t>https://encontrosccbb.com.br/</w:t>
         </w:r>
       </w:hyperlink>
-    </w:p>
-    <w:p>
-      <w:pPr>
+      <w:r>
+        <w:rPr>
+          <w:rFonts w:ascii="Calibri" w:eastAsia="Times New Roman" w:hAnsi="Calibri" w:cs="Calibri"/>
+          <w:lang w:eastAsia="pt-BR"/>
+        </w:rPr>
+        <w:t> </w:t>
+      </w:r>
+    </w:p>
+    <w:p>
+      <w:pPr>
+        <w:spacing w:after="0" w:line="240" w:lineRule="auto"/>
         <w:jc w:val="both"/>
-      </w:pPr>
-    </w:p>
-    <w:p>
-      <w:pPr>
+        <w:textAlignment w:val="baseline"/>
+        <w:rPr>
+          <w:rFonts w:ascii="Calibri" w:eastAsia="Times New Roman" w:hAnsi="Calibri" w:cs="Calibri"/>
+          <w:lang w:eastAsia="pt-BR"/>
+        </w:rPr>
+      </w:pPr>
+      <w:r>
+        <w:rPr>
+          <w:rFonts w:ascii="Calibri" w:eastAsia="Times New Roman" w:hAnsi="Calibri" w:cs="Calibri"/>
+          <w:lang w:eastAsia="pt-BR"/>
+        </w:rPr>
+        <w:t>  </w:t>
+      </w:r>
+    </w:p>
+    <w:p>
+      <w:pPr>
+        <w:spacing w:after="0" w:line="240" w:lineRule="auto"/>
         <w:jc w:val="both"/>
-      </w:pPr>
-      <w:hyperlink r:id="rId9" w:history="1">
+        <w:textAlignment w:val="baseline"/>
+        <w:rPr>
+          <w:rFonts w:ascii="Calibri" w:eastAsia="Times New Roman" w:hAnsi="Calibri" w:cs="Calibri"/>
+          <w:lang w:eastAsia="pt-BR"/>
+        </w:rPr>
+      </w:pPr>
+      <w:hyperlink r:id="rId10" w:tgtFrame="_blank" w:history="1">
         <w:r>
           <w:rPr>
-            <w:rStyle w:val="Hyperlink"/>
+            <w:rFonts w:ascii="Calibri" w:eastAsia="Times New Roman" w:hAnsi="Calibri" w:cs="Calibri"/>
+            <w:color w:val="0563C1"/>
+            <w:u w:val="single"/>
+            <w:lang w:eastAsia="pt-BR"/>
           </w:rPr>
           <w:t>https://www.uol.com.br/ecoa/ultimas-noticias/2021/05/26/estudantes-criam-programa-que-converte-libras-em-texto.htm</w:t>
         </w:r>
       </w:hyperlink>
-    </w:p>
-    <w:p>
-      <w:pPr>
+      <w:r>
+        <w:rPr>
+          <w:rFonts w:ascii="Calibri" w:eastAsia="Times New Roman" w:hAnsi="Calibri" w:cs="Calibri"/>
+          <w:lang w:eastAsia="pt-BR"/>
+        </w:rPr>
+        <w:t> </w:t>
+      </w:r>
+    </w:p>
+    <w:p>
+      <w:pPr>
+        <w:spacing w:after="0" w:line="240" w:lineRule="auto"/>
         <w:jc w:val="both"/>
-      </w:pPr>
-      <w:hyperlink r:id="rId10" w:history="1">
+        <w:textAlignment w:val="baseline"/>
+        <w:rPr>
+          <w:rFonts w:ascii="Calibri" w:eastAsia="Times New Roman" w:hAnsi="Calibri" w:cs="Calibri"/>
+          <w:lang w:val="en-US" w:eastAsia="pt-BR"/>
+        </w:rPr>
+      </w:pPr>
+      <w:r>
+        <w:rPr>
+          <w:rFonts w:ascii="Calibri" w:eastAsia="Times New Roman" w:hAnsi="Calibri" w:cs="Calibri"/>
+          <w:lang w:val="en-US" w:eastAsia="pt-BR"/>
+        </w:rPr>
+        <w:t> </w:t>
+      </w:r>
+    </w:p>
+    <w:p>
+      <w:pPr>
+        <w:spacing w:after="0" w:line="240" w:lineRule="auto"/>
+        <w:jc w:val="both"/>
+        <w:textAlignment w:val="baseline"/>
+        <w:rPr>
+          <w:rFonts w:ascii="Calibri" w:eastAsia="Times New Roman" w:hAnsi="Calibri" w:cs="Calibri"/>
+          <w:lang w:eastAsia="pt-BR"/>
+        </w:rPr>
+      </w:pPr>
+      <w:hyperlink r:id="rId11" w:tgtFrame="_blank" w:history="1">
         <w:r>
           <w:rPr>
-            <w:rStyle w:val="Hyperlink"/>
+            <w:rFonts w:ascii="Calibri" w:eastAsia="Times New Roman" w:hAnsi="Calibri" w:cs="Calibri"/>
+            <w:color w:val="0563C1"/>
+            <w:u w:val="single"/>
+            <w:lang w:eastAsia="pt-BR"/>
           </w:rPr>
           <w:t>https://mwpt.com.br/acessibilidade-digital/boas-praticas/</w:t>
         </w:r>
       </w:hyperlink>
-    </w:p>
-    <w:p>
-      <w:pPr>
+      <w:r>
+        <w:rPr>
+          <w:rFonts w:ascii="Calibri" w:eastAsia="Times New Roman" w:hAnsi="Calibri" w:cs="Calibri"/>
+          <w:lang w:eastAsia="pt-BR"/>
+        </w:rPr>
+        <w:t> </w:t>
+      </w:r>
+    </w:p>
+    <w:p>
+      <w:pPr>
+        <w:spacing w:after="0" w:line="240" w:lineRule="auto"/>
         <w:jc w:val="both"/>
-      </w:pPr>
-    </w:p>
-    <w:p>
-      <w:pPr>
+        <w:textAlignment w:val="baseline"/>
+        <w:rPr>
+          <w:rFonts w:ascii="Calibri" w:eastAsia="Times New Roman" w:hAnsi="Calibri" w:cs="Calibri"/>
+          <w:lang w:eastAsia="pt-BR"/>
+        </w:rPr>
+      </w:pPr>
+      <w:r>
+        <w:rPr>
+          <w:rFonts w:ascii="Calibri" w:eastAsia="Times New Roman" w:hAnsi="Calibri" w:cs="Calibri"/>
+          <w:lang w:eastAsia="pt-BR"/>
+        </w:rPr>
+        <w:t>  </w:t>
+      </w:r>
+    </w:p>
+    <w:p>
+      <w:pPr>
+        <w:spacing w:after="0" w:line="240" w:lineRule="auto"/>
         <w:jc w:val="both"/>
-      </w:pPr>
-    </w:p>
-    <w:p>
-      <w:pPr>
+        <w:textAlignment w:val="baseline"/>
+        <w:rPr>
+          <w:rFonts w:ascii="Calibri" w:eastAsia="Times New Roman" w:hAnsi="Calibri" w:cs="Calibri"/>
+          <w:lang w:eastAsia="pt-BR"/>
+        </w:rPr>
+      </w:pPr>
+      <w:r>
+        <w:rPr>
+          <w:rFonts w:ascii="Calibri" w:eastAsia="Times New Roman" w:hAnsi="Calibri" w:cs="Calibri"/>
+          <w:lang w:eastAsia="pt-BR"/>
+        </w:rPr>
+        <w:t>  </w:t>
+      </w:r>
+    </w:p>
+    <w:p>
+      <w:pPr>
+        <w:spacing w:after="0" w:line="240" w:lineRule="auto"/>
         <w:jc w:val="both"/>
-      </w:pPr>
-      <w:hyperlink r:id="rId11" w:tooltip="Site externo" w:history="1">
+        <w:textAlignment w:val="baseline"/>
+        <w:rPr>
+          <w:rFonts w:ascii="Calibri" w:eastAsia="Times New Roman" w:hAnsi="Calibri" w:cs="Calibri"/>
+          <w:lang w:eastAsia="pt-BR"/>
+        </w:rPr>
+      </w:pPr>
+      <w:hyperlink r:id="rId12" w:tgtFrame="_blank" w:history="1">
         <w:r>
           <w:rPr>
-            <w:rStyle w:val="Hyperlink"/>
-            <w:rFonts w:ascii="Helvetica" w:hAnsi="Helvetica" w:cs="Helvetica"/>
-            <w:color w:val="EB0052"/>
+            <w:rFonts w:ascii="Helvetica" w:eastAsia="Times New Roman" w:hAnsi="Helvetica" w:cs="Helvetica"/>
+            <w:color w:val="0563C1"/>
             <w:sz w:val="33"/>
             <w:szCs w:val="33"/>
-            <w:u w:val="none"/>
-            <w:shd w:val="clear" w:color="auto" w:fill="FFFFFF"/>
+            <w:u w:val="single"/>
+            <w:lang w:eastAsia="pt-BR"/>
           </w:rPr>
           <w:t>Lei Brasileira da Inclusão (Lei 13.146 art. 63)</w:t>
         </w:r>
       </w:hyperlink>
       <w:r>
         <w:rPr>
-          <w:rFonts w:ascii="Helvetica" w:hAnsi="Helvetica" w:cs="Helvetica"/>
+          <w:rFonts w:ascii="Helvetica" w:eastAsia="Times New Roman" w:hAnsi="Helvetica" w:cs="Helvetica"/>
           <w:color w:val="2B2B2B"/>
           <w:sz w:val="33"/>
           <w:szCs w:val="33"/>
-          <w:shd w:val="clear" w:color="auto" w:fill="FFFFFF"/>
-        </w:rPr>
-        <w:t>, em vigor desde janeiro de 2016.</w:t>
-      </w:r>
-    </w:p>
-    <w:p>
-      <w:pPr>
+          <w:lang w:eastAsia="pt-BR"/>
+        </w:rPr>
+        <w:t>, em vigor desde janeiro de 2016. </w:t>
+      </w:r>
+    </w:p>
+    <w:p>
+      <w:pPr>
+        <w:spacing w:after="0" w:line="240" w:lineRule="auto"/>
         <w:jc w:val="both"/>
-      </w:pPr>
-    </w:p>
-    <w:p>
-      <w:pPr>
+        <w:textAlignment w:val="baseline"/>
+        <w:rPr>
+          <w:rFonts w:ascii="Calibri" w:eastAsia="Times New Roman" w:hAnsi="Calibri" w:cs="Calibri"/>
+          <w:lang w:eastAsia="pt-BR"/>
+        </w:rPr>
+      </w:pPr>
+      <w:r>
+        <w:rPr>
+          <w:rFonts w:ascii="Calibri" w:eastAsia="Times New Roman" w:hAnsi="Calibri" w:cs="Calibri"/>
+          <w:lang w:eastAsia="pt-BR"/>
+        </w:rPr>
+        <w:t>  </w:t>
+      </w:r>
+    </w:p>
+    <w:p>
+      <w:pPr>
+        <w:spacing w:after="0" w:line="240" w:lineRule="auto"/>
         <w:jc w:val="both"/>
-      </w:pPr>
-      <w:r>
-        <w:tab/>
-        <w:t>Tópicos para a apresentação:</w:t>
-      </w:r>
-      <w:r>
-        <w:tab/>
-      </w:r>
-    </w:p>
-    <w:p>
-      <w:pPr>
+        <w:textAlignment w:val="baseline"/>
+        <w:rPr>
+          <w:rFonts w:ascii="Calibri" w:eastAsia="Times New Roman" w:hAnsi="Calibri" w:cs="Calibri"/>
+          <w:lang w:eastAsia="pt-BR"/>
+        </w:rPr>
+      </w:pPr>
+      <w:r>
+        <w:rPr>
+          <w:rFonts w:ascii="Calibri" w:eastAsia="Times New Roman" w:hAnsi="Calibri" w:cs="Calibri"/>
+          <w:lang w:eastAsia="pt-BR"/>
+        </w:rPr>
+        <w:t>Tópicos para a apresentação:  </w:t>
+      </w:r>
+    </w:p>
+    <w:p>
+      <w:pPr>
+        <w:spacing w:after="0" w:line="240" w:lineRule="auto"/>
         <w:jc w:val="both"/>
-      </w:pPr>
-      <w:r>
-        <w:tab/>
-        <w:t>- Inicialmente explicar o tema do nosso portal e a importância de tal tema</w:t>
-      </w:r>
-      <w:r>
-        <w:t>,</w:t>
-      </w:r>
-      <w:r>
-        <w:t xml:space="preserve"> procurar estatísticas sobre a quantidade de pessoas portadoras de algum tipo de deficiência no Brasil.</w:t>
-      </w:r>
-    </w:p>
-    <w:p>
-      <w:pPr>
+        <w:textAlignment w:val="baseline"/>
+        <w:rPr>
+          <w:rFonts w:ascii="Calibri" w:eastAsia="Times New Roman" w:hAnsi="Calibri" w:cs="Calibri"/>
+          <w:lang w:eastAsia="pt-BR"/>
+        </w:rPr>
+      </w:pPr>
+      <w:r>
+        <w:rPr>
+          <w:rFonts w:ascii="Calibri" w:eastAsia="Times New Roman" w:hAnsi="Calibri" w:cs="Calibri"/>
+          <w:lang w:eastAsia="pt-BR"/>
+        </w:rPr>
+        <w:t>- Inicialmente explicar o tema do nosso portal e a importância de tal tema (artigo principal). </w:t>
+      </w:r>
+    </w:p>
+    <w:p>
+      <w:pPr>
+        <w:numPr>
+          <w:ilvl w:val="0"/>
+          <w:numId w:val="1"/>
+        </w:numPr>
+        <w:spacing w:after="0" w:line="240" w:lineRule="auto"/>
+        <w:ind w:left="1080" w:firstLine="0"/>
         <w:jc w:val="both"/>
-      </w:pPr>
-    </w:p>
+        <w:textAlignment w:val="baseline"/>
+        <w:rPr>
+          <w:rFonts w:ascii="Calibri" w:eastAsia="Times New Roman" w:hAnsi="Calibri" w:cs="Calibri"/>
+          <w:lang w:val="en-US" w:eastAsia="pt-BR"/>
+        </w:rPr>
+      </w:pPr>
+      <w:r>
+        <w:rPr>
+          <w:rFonts w:ascii="Calibri" w:eastAsia="Times New Roman" w:hAnsi="Calibri" w:cs="Calibri"/>
+          <w:lang w:eastAsia="pt-BR"/>
+        </w:rPr>
+        <w:lastRenderedPageBreak/>
+        <w:t>O artigo principal poderia ser de nossa autoria, como uma redação sobre o tema. </w:t>
+      </w:r>
+      <w:r>
+        <w:rPr>
+          <w:rFonts w:ascii="Calibri" w:eastAsia="Times New Roman" w:hAnsi="Calibri" w:cs="Calibri"/>
+          <w:lang w:val="en-US" w:eastAsia="pt-BR"/>
+        </w:rPr>
+        <w:t> </w:t>
+      </w:r>
+    </w:p>
+    <w:p>
+      <w:pPr>
+        <w:numPr>
+          <w:ilvl w:val="0"/>
+          <w:numId w:val="2"/>
+        </w:numPr>
+        <w:spacing w:after="0" w:line="240" w:lineRule="auto"/>
+        <w:ind w:left="1800" w:firstLine="0"/>
+        <w:jc w:val="both"/>
+        <w:textAlignment w:val="baseline"/>
+        <w:rPr>
+          <w:rFonts w:ascii="Calibri" w:eastAsia="Times New Roman" w:hAnsi="Calibri" w:cs="Calibri"/>
+          <w:lang w:val="en-US" w:eastAsia="pt-BR"/>
+        </w:rPr>
+      </w:pPr>
+      <w:r>
+        <w:rPr>
+          <w:rFonts w:ascii="Calibri" w:eastAsia="Times New Roman" w:hAnsi="Calibri" w:cs="Calibri"/>
+          <w:lang w:eastAsia="pt-BR"/>
+        </w:rPr>
+        <w:t> pessoas portadoras de surdez e a conquista da autonomia e cidadania plena </w:t>
+      </w:r>
+      <w:r>
+        <w:rPr>
+          <w:rFonts w:ascii="Calibri" w:eastAsia="Times New Roman" w:hAnsi="Calibri" w:cs="Calibri"/>
+          <w:lang w:val="en-US" w:eastAsia="pt-BR"/>
+        </w:rPr>
+        <w:t> </w:t>
+      </w:r>
+    </w:p>
+    <w:p>
+      <w:pPr>
+        <w:numPr>
+          <w:ilvl w:val="0"/>
+          <w:numId w:val="2"/>
+        </w:numPr>
+        <w:spacing w:after="0" w:line="240" w:lineRule="auto"/>
+        <w:ind w:left="1800" w:firstLine="0"/>
+        <w:jc w:val="both"/>
+        <w:textAlignment w:val="baseline"/>
+        <w:rPr>
+          <w:rFonts w:ascii="Calibri" w:eastAsia="Times New Roman" w:hAnsi="Calibri" w:cs="Calibri"/>
+          <w:lang w:val="en-US" w:eastAsia="pt-BR"/>
+        </w:rPr>
+      </w:pPr>
+      <w:r>
+        <w:rPr>
+          <w:rFonts w:ascii="Calibri" w:eastAsia="Times New Roman" w:hAnsi="Calibri" w:cs="Calibri"/>
+          <w:lang w:eastAsia="pt-BR"/>
+        </w:rPr>
+        <w:t>princípio da igualdade (tratar iguais de formas iguais e desiguais de formas desiguais, na medida exata de suas desigualdades).</w:t>
+      </w:r>
+      <w:r>
+        <w:rPr>
+          <w:rFonts w:ascii="Calibri" w:eastAsia="Times New Roman" w:hAnsi="Calibri" w:cs="Calibri"/>
+          <w:lang w:val="en-US" w:eastAsia="pt-BR"/>
+        </w:rPr>
+        <w:t> </w:t>
+      </w:r>
+    </w:p>
+    <w:p>
+      <w:pPr>
+        <w:numPr>
+          <w:ilvl w:val="0"/>
+          <w:numId w:val="2"/>
+        </w:numPr>
+        <w:spacing w:after="0" w:line="240" w:lineRule="auto"/>
+        <w:ind w:left="1800" w:firstLine="0"/>
+        <w:jc w:val="both"/>
+        <w:textAlignment w:val="baseline"/>
+        <w:rPr>
+          <w:rFonts w:ascii="Calibri" w:eastAsia="Times New Roman" w:hAnsi="Calibri" w:cs="Calibri"/>
+          <w:lang w:val="en-US" w:eastAsia="pt-BR"/>
+        </w:rPr>
+      </w:pPr>
+      <w:r>
+        <w:rPr>
+          <w:rFonts w:ascii="Calibri" w:eastAsia="Times New Roman" w:hAnsi="Calibri" w:cs="Calibri"/>
+          <w:lang w:val="en-US" w:eastAsia="pt-BR"/>
+        </w:rPr>
+        <w:t> </w:t>
+      </w:r>
+    </w:p>
+    <w:p/>
     <w:sectPr>
       <w:pgSz w:w="11906" w:h="16838"/>
       <w:pgMar w:top="1417" w:right="1701" w:bottom="1417" w:left="1701" w:header="708" w:footer="708" w:gutter="0"/>
@@ -627,6 +1490,315 @@
     </w:sectPr>
   </w:body>
 </w:document>
+</file>
+
+<file path=word/numbering.xml><?xml version="1.0" encoding="utf-8"?>
+<w:numbering xmlns:wpc="http://schemas.microsoft.com/office/word/2010/wordprocessingCanvas" xmlns:cx="http://schemas.microsoft.com/office/drawing/2014/chartex" xmlns:cx1="http://schemas.microsoft.com/office/drawing/2015/9/8/chartex" xmlns:cx2="http://schemas.microsoft.com/office/drawing/2015/10/21/chartex" xmlns:cx3="http://schemas.microsoft.com/office/drawing/2016/5/9/chartex" xmlns:cx4="http://schemas.microsoft.com/office/drawing/2016/5/10/chartex" xmlns:cx5="http://schemas.microsoft.com/office/drawing/2016/5/11/chartex" xmlns:cx6="http://schemas.microsoft.com/office/drawing/2016/5/12/chartex" xmlns:cx7="http://schemas.microsoft.com/office/drawing/2016/5/13/chartex" xmlns:cx8="http://schemas.microsoft.com/office/drawing/2016/5/14/chartex" xmlns:mc="http://schemas.openxmlformats.org/markup-compatibility/2006" xmlns:aink="http://schemas.microsoft.com/office/drawing/2016/ink" xmlns:am3d="http://schemas.microsoft.com/office/drawing/2017/model3d" xmlns:o="urn:schemas-microsoft-com:office:office" xmlns:r="http://schemas.openxmlformats.org/officeDocument/2006/relationships" xmlns:m="http://schemas.openxmlformats.org/officeDocument/2006/math" xmlns:v="urn:schemas-microsoft-com:vml" xmlns:wp14="http://schemas.microsoft.com/office/word/2010/wordprocessingDrawing" xmlns:wp="http://schemas.openxmlformats.org/drawingml/2006/wordprocessingDrawing" xmlns:w10="urn:schemas-microsoft-com:office:word" xmlns:w="http://schemas.openxmlformats.org/wordprocessingml/2006/main" xmlns:w14="http://schemas.microsoft.com/office/word/2010/wordml" xmlns:w15="http://schemas.microsoft.com/office/word/2012/wordml" xmlns:w16cex="http://schemas.microsoft.com/office/word/2018/wordml/cex" xmlns:w16cid="http://schemas.microsoft.com/office/word/2016/wordml/cid" xmlns:w16="http://schemas.microsoft.com/office/word/2018/wordml" xmlns:w16sdtdh="http://schemas.microsoft.com/office/word/2020/wordml/sdtdatahash" xmlns:w16se="http://schemas.microsoft.com/office/word/2015/wordml/symex" xmlns:wpg="http://schemas.microsoft.com/office/word/2010/wordprocessingGroup" xmlns:wpi="http://schemas.microsoft.com/office/word/2010/wordprocessingInk" xmlns:wne="http://schemas.microsoft.com/office/word/2006/wordml" xmlns:wps="http://schemas.microsoft.com/office/word/2010/wordprocessingShape" mc:Ignorable="w14 w15 w16se w16cid w16 w16cex w16sdtdh wp14">
+  <w:abstractNum w:abstractNumId="0" w15:restartNumberingAfterBreak="0">
+    <w:nsid w:val="42CC476A"/>
+    <w:multiLevelType w:val="multilevel"/>
+    <w:tmpl w:val="079C4DCA"/>
+    <w:lvl w:ilvl="0">
+      <w:start w:val="1"/>
+      <w:numFmt w:val="bullet"/>
+      <w:lvlText w:val="o"/>
+      <w:lvlJc w:val="left"/>
+      <w:pPr>
+        <w:tabs>
+          <w:tab w:val="num" w:pos="720"/>
+        </w:tabs>
+        <w:ind w:left="720" w:hanging="360"/>
+      </w:pPr>
+      <w:rPr>
+        <w:rFonts w:ascii="Courier New" w:hAnsi="Courier New" w:hint="default"/>
+        <w:sz w:val="20"/>
+      </w:rPr>
+    </w:lvl>
+    <w:lvl w:ilvl="1" w:tentative="1">
+      <w:start w:val="1"/>
+      <w:numFmt w:val="bullet"/>
+      <w:lvlText w:val="o"/>
+      <w:lvlJc w:val="left"/>
+      <w:pPr>
+        <w:tabs>
+          <w:tab w:val="num" w:pos="1440"/>
+        </w:tabs>
+        <w:ind w:left="1440" w:hanging="360"/>
+      </w:pPr>
+      <w:rPr>
+        <w:rFonts w:ascii="Courier New" w:hAnsi="Courier New" w:hint="default"/>
+        <w:sz w:val="20"/>
+      </w:rPr>
+    </w:lvl>
+    <w:lvl w:ilvl="2" w:tentative="1">
+      <w:start w:val="1"/>
+      <w:numFmt w:val="bullet"/>
+      <w:lvlText w:val="o"/>
+      <w:lvlJc w:val="left"/>
+      <w:pPr>
+        <w:tabs>
+          <w:tab w:val="num" w:pos="2160"/>
+        </w:tabs>
+        <w:ind w:left="2160" w:hanging="360"/>
+      </w:pPr>
+      <w:rPr>
+        <w:rFonts w:ascii="Courier New" w:hAnsi="Courier New" w:hint="default"/>
+        <w:sz w:val="20"/>
+      </w:rPr>
+    </w:lvl>
+    <w:lvl w:ilvl="3" w:tentative="1">
+      <w:start w:val="1"/>
+      <w:numFmt w:val="bullet"/>
+      <w:lvlText w:val="o"/>
+      <w:lvlJc w:val="left"/>
+      <w:pPr>
+        <w:tabs>
+          <w:tab w:val="num" w:pos="2880"/>
+        </w:tabs>
+        <w:ind w:left="2880" w:hanging="360"/>
+      </w:pPr>
+      <w:rPr>
+        <w:rFonts w:ascii="Courier New" w:hAnsi="Courier New" w:hint="default"/>
+        <w:sz w:val="20"/>
+      </w:rPr>
+    </w:lvl>
+    <w:lvl w:ilvl="4" w:tentative="1">
+      <w:start w:val="1"/>
+      <w:numFmt w:val="bullet"/>
+      <w:lvlText w:val="o"/>
+      <w:lvlJc w:val="left"/>
+      <w:pPr>
+        <w:tabs>
+          <w:tab w:val="num" w:pos="3600"/>
+        </w:tabs>
+        <w:ind w:left="3600" w:hanging="360"/>
+      </w:pPr>
+      <w:rPr>
+        <w:rFonts w:ascii="Courier New" w:hAnsi="Courier New" w:hint="default"/>
+        <w:sz w:val="20"/>
+      </w:rPr>
+    </w:lvl>
+    <w:lvl w:ilvl="5" w:tentative="1">
+      <w:start w:val="1"/>
+      <w:numFmt w:val="bullet"/>
+      <w:lvlText w:val="o"/>
+      <w:lvlJc w:val="left"/>
+      <w:pPr>
+        <w:tabs>
+          <w:tab w:val="num" w:pos="4320"/>
+        </w:tabs>
+        <w:ind w:left="4320" w:hanging="360"/>
+      </w:pPr>
+      <w:rPr>
+        <w:rFonts w:ascii="Courier New" w:hAnsi="Courier New" w:hint="default"/>
+        <w:sz w:val="20"/>
+      </w:rPr>
+    </w:lvl>
+    <w:lvl w:ilvl="6" w:tentative="1">
+      <w:start w:val="1"/>
+      <w:numFmt w:val="bullet"/>
+      <w:lvlText w:val="o"/>
+      <w:lvlJc w:val="left"/>
+      <w:pPr>
+        <w:tabs>
+          <w:tab w:val="num" w:pos="5040"/>
+        </w:tabs>
+        <w:ind w:left="5040" w:hanging="360"/>
+      </w:pPr>
+      <w:rPr>
+        <w:rFonts w:ascii="Courier New" w:hAnsi="Courier New" w:hint="default"/>
+        <w:sz w:val="20"/>
+      </w:rPr>
+    </w:lvl>
+    <w:lvl w:ilvl="7" w:tentative="1">
+      <w:start w:val="1"/>
+      <w:numFmt w:val="bullet"/>
+      <w:lvlText w:val="o"/>
+      <w:lvlJc w:val="left"/>
+      <w:pPr>
+        <w:tabs>
+          <w:tab w:val="num" w:pos="5760"/>
+        </w:tabs>
+        <w:ind w:left="5760" w:hanging="360"/>
+      </w:pPr>
+      <w:rPr>
+        <w:rFonts w:ascii="Courier New" w:hAnsi="Courier New" w:hint="default"/>
+        <w:sz w:val="20"/>
+      </w:rPr>
+    </w:lvl>
+    <w:lvl w:ilvl="8" w:tentative="1">
+      <w:start w:val="1"/>
+      <w:numFmt w:val="bullet"/>
+      <w:lvlText w:val="o"/>
+      <w:lvlJc w:val="left"/>
+      <w:pPr>
+        <w:tabs>
+          <w:tab w:val="num" w:pos="6480"/>
+        </w:tabs>
+        <w:ind w:left="6480" w:hanging="360"/>
+      </w:pPr>
+      <w:rPr>
+        <w:rFonts w:ascii="Courier New" w:hAnsi="Courier New" w:hint="default"/>
+        <w:sz w:val="20"/>
+      </w:rPr>
+    </w:lvl>
+  </w:abstractNum>
+  <w:abstractNum w:abstractNumId="1" w15:restartNumberingAfterBreak="0">
+    <w:nsid w:val="6EC55CF4"/>
+    <w:multiLevelType w:val="multilevel"/>
+    <w:tmpl w:val="9C10964E"/>
+    <w:lvl w:ilvl="0">
+      <w:start w:val="1"/>
+      <w:numFmt w:val="bullet"/>
+      <w:lvlText w:val=""/>
+      <w:lvlJc w:val="left"/>
+      <w:pPr>
+        <w:tabs>
+          <w:tab w:val="num" w:pos="720"/>
+        </w:tabs>
+        <w:ind w:left="720" w:hanging="360"/>
+      </w:pPr>
+      <w:rPr>
+        <w:rFonts w:ascii="Symbol" w:hAnsi="Symbol" w:hint="default"/>
+        <w:sz w:val="20"/>
+      </w:rPr>
+    </w:lvl>
+    <w:lvl w:ilvl="1" w:tentative="1">
+      <w:start w:val="1"/>
+      <w:numFmt w:val="bullet"/>
+      <w:lvlText w:val=""/>
+      <w:lvlJc w:val="left"/>
+      <w:pPr>
+        <w:tabs>
+          <w:tab w:val="num" w:pos="1440"/>
+        </w:tabs>
+        <w:ind w:left="1440" w:hanging="360"/>
+      </w:pPr>
+      <w:rPr>
+        <w:rFonts w:ascii="Symbol" w:hAnsi="Symbol" w:hint="default"/>
+        <w:sz w:val="20"/>
+      </w:rPr>
+    </w:lvl>
+    <w:lvl w:ilvl="2" w:tentative="1">
+      <w:start w:val="1"/>
+      <w:numFmt w:val="bullet"/>
+      <w:lvlText w:val=""/>
+      <w:lvlJc w:val="left"/>
+      <w:pPr>
+        <w:tabs>
+          <w:tab w:val="num" w:pos="2160"/>
+        </w:tabs>
+        <w:ind w:left="2160" w:hanging="360"/>
+      </w:pPr>
+      <w:rPr>
+        <w:rFonts w:ascii="Symbol" w:hAnsi="Symbol" w:hint="default"/>
+        <w:sz w:val="20"/>
+      </w:rPr>
+    </w:lvl>
+    <w:lvl w:ilvl="3" w:tentative="1">
+      <w:start w:val="1"/>
+      <w:numFmt w:val="bullet"/>
+      <w:lvlText w:val=""/>
+      <w:lvlJc w:val="left"/>
+      <w:pPr>
+        <w:tabs>
+          <w:tab w:val="num" w:pos="2880"/>
+        </w:tabs>
+        <w:ind w:left="2880" w:hanging="360"/>
+      </w:pPr>
+      <w:rPr>
+        <w:rFonts w:ascii="Symbol" w:hAnsi="Symbol" w:hint="default"/>
+        <w:sz w:val="20"/>
+      </w:rPr>
+    </w:lvl>
+    <w:lvl w:ilvl="4" w:tentative="1">
+      <w:start w:val="1"/>
+      <w:numFmt w:val="bullet"/>
+      <w:lvlText w:val=""/>
+      <w:lvlJc w:val="left"/>
+      <w:pPr>
+        <w:tabs>
+          <w:tab w:val="num" w:pos="3600"/>
+        </w:tabs>
+        <w:ind w:left="3600" w:hanging="360"/>
+      </w:pPr>
+      <w:rPr>
+        <w:rFonts w:ascii="Symbol" w:hAnsi="Symbol" w:hint="default"/>
+        <w:sz w:val="20"/>
+      </w:rPr>
+    </w:lvl>
+    <w:lvl w:ilvl="5" w:tentative="1">
+      <w:start w:val="1"/>
+      <w:numFmt w:val="bullet"/>
+      <w:lvlText w:val=""/>
+      <w:lvlJc w:val="left"/>
+      <w:pPr>
+        <w:tabs>
+          <w:tab w:val="num" w:pos="4320"/>
+        </w:tabs>
+        <w:ind w:left="4320" w:hanging="360"/>
+      </w:pPr>
+      <w:rPr>
+        <w:rFonts w:ascii="Symbol" w:hAnsi="Symbol" w:hint="default"/>
+        <w:sz w:val="20"/>
+      </w:rPr>
+    </w:lvl>
+    <w:lvl w:ilvl="6" w:tentative="1">
+      <w:start w:val="1"/>
+      <w:numFmt w:val="bullet"/>
+      <w:lvlText w:val=""/>
+      <w:lvlJc w:val="left"/>
+      <w:pPr>
+        <w:tabs>
+          <w:tab w:val="num" w:pos="5040"/>
+        </w:tabs>
+        <w:ind w:left="5040" w:hanging="360"/>
+      </w:pPr>
+      <w:rPr>
+        <w:rFonts w:ascii="Symbol" w:hAnsi="Symbol" w:hint="default"/>
+        <w:sz w:val="20"/>
+      </w:rPr>
+    </w:lvl>
+    <w:lvl w:ilvl="7" w:tentative="1">
+      <w:start w:val="1"/>
+      <w:numFmt w:val="bullet"/>
+      <w:lvlText w:val=""/>
+      <w:lvlJc w:val="left"/>
+      <w:pPr>
+        <w:tabs>
+          <w:tab w:val="num" w:pos="5760"/>
+        </w:tabs>
+        <w:ind w:left="5760" w:hanging="360"/>
+      </w:pPr>
+      <w:rPr>
+        <w:rFonts w:ascii="Symbol" w:hAnsi="Symbol" w:hint="default"/>
+        <w:sz w:val="20"/>
+      </w:rPr>
+    </w:lvl>
+    <w:lvl w:ilvl="8" w:tentative="1">
+      <w:start w:val="1"/>
+      <w:numFmt w:val="bullet"/>
+      <w:lvlText w:val=""/>
+      <w:lvlJc w:val="left"/>
+      <w:pPr>
+        <w:tabs>
+          <w:tab w:val="num" w:pos="6480"/>
+        </w:tabs>
+        <w:ind w:left="6480" w:hanging="360"/>
+      </w:pPr>
+      <w:rPr>
+        <w:rFonts w:ascii="Symbol" w:hAnsi="Symbol" w:hint="default"/>
+        <w:sz w:val="20"/>
+      </w:rPr>
+    </w:lvl>
+  </w:abstractNum>
+  <w:num w:numId="1">
+    <w:abstractNumId w:val="1"/>
+  </w:num>
+  <w:num w:numId="2">
+    <w:abstractNumId w:val="0"/>
+  </w:num>
+</w:numbering>
 </file>
 
 <file path=word/styles.xml><?xml version="1.0" encoding="utf-8"?>
@@ -1097,6 +2269,35 @@
       <w:shd w:val="clear" w:color="auto" w:fill="E1DFDD"/>
     </w:rPr>
   </w:style>
+  <w:style w:type="paragraph" w:customStyle="1" w:styleId="paragraph">
+    <w:name w:val="paragraph"/>
+    <w:basedOn w:val="Normal"/>
+    <w:rsid w:val="00982F29"/>
+    <w:pPr>
+      <w:spacing w:before="100" w:beforeAutospacing="1" w:after="100" w:afterAutospacing="1" w:line="240" w:lineRule="auto"/>
+    </w:pPr>
+    <w:rPr>
+      <w:rFonts w:ascii="Times New Roman" w:eastAsia="Times New Roman" w:hAnsi="Times New Roman" w:cs="Times New Roman"/>
+      <w:sz w:val="24"/>
+      <w:szCs w:val="24"/>
+      <w:lang w:eastAsia="pt-BR"/>
+    </w:rPr>
+  </w:style>
+  <w:style w:type="character" w:customStyle="1" w:styleId="normaltextrun">
+    <w:name w:val="normaltextrun"/>
+    <w:basedOn w:val="Fontepargpadro"/>
+    <w:rsid w:val="00982F29"/>
+  </w:style>
+  <w:style w:type="character" w:customStyle="1" w:styleId="eop">
+    <w:name w:val="eop"/>
+    <w:basedOn w:val="Fontepargpadro"/>
+    <w:rsid w:val="00982F29"/>
+  </w:style>
+  <w:style w:type="character" w:customStyle="1" w:styleId="tabchar">
+    <w:name w:val="tabchar"/>
+    <w:basedOn w:val="Fontepargpadro"/>
+    <w:rsid w:val="00982F29"/>
+  </w:style>
 </w:styles>
 </file>
 

</xml_diff>